<commit_message>
VY JW Modify use case descriptions and remove use case diagram.
</commit_message>
<xml_diff>
--- a/GetOn/documentation/useCaseDescriptions/checkRules.docx
+++ b/GetOn/documentation/useCaseDescriptions/checkRules.docx
@@ -14,8 +14,8 @@
         <w:tblLook w:val="04A0" w:firstRow="1" w:lastRow="0" w:firstColumn="1" w:lastColumn="0" w:noHBand="0" w:noVBand="1"/>
       </w:tblPr>
       <w:tblGrid>
-        <w:gridCol w:w="2999"/>
-        <w:gridCol w:w="6027"/>
+        <w:gridCol w:w="4385"/>
+        <w:gridCol w:w="4641"/>
       </w:tblGrid>
       <w:tr>
         <w:trPr>
@@ -23,7 +23,7 @@
         </w:trPr>
         <w:tc>
           <w:tcPr>
-            <w:tcW w:w="0" w:type="auto"/>
+            <w:tcW w:w="4385" w:type="dxa"/>
             <w:tcBorders>
               <w:top w:val="single" w:sz="8" w:space="0" w:color="000000"/>
               <w:left w:val="single" w:sz="8" w:space="0" w:color="000000"/>
@@ -44,7 +44,6 @@
               <w:rPr>
                 <w:rFonts w:ascii="Arial" w:eastAsia="Times New Roman" w:hAnsi="Arial" w:cs="Arial"/>
                 <w:kern w:val="0"/>
-                <w:lang/>
                 <w14:ligatures w14:val="none"/>
               </w:rPr>
             </w:pPr>
@@ -53,7 +52,6 @@
                 <w:rFonts w:ascii="Arial" w:eastAsia="Times New Roman" w:hAnsi="Arial" w:cs="Arial"/>
                 <w:color w:val="000000"/>
                 <w:kern w:val="0"/>
-                <w:lang/>
                 <w14:ligatures w14:val="none"/>
               </w:rPr>
               <w:t>Name:</w:t>
@@ -62,7 +60,7 @@
         </w:tc>
         <w:tc>
           <w:tcPr>
-            <w:tcW w:w="0" w:type="auto"/>
+            <w:tcW w:w="4641" w:type="dxa"/>
             <w:tcBorders>
               <w:top w:val="single" w:sz="8" w:space="0" w:color="000000"/>
               <w:left w:val="single" w:sz="8" w:space="0" w:color="000000"/>
@@ -102,7 +100,7 @@
       <w:tr>
         <w:tc>
           <w:tcPr>
-            <w:tcW w:w="0" w:type="auto"/>
+            <w:tcW w:w="4385" w:type="dxa"/>
             <w:tcBorders>
               <w:top w:val="single" w:sz="8" w:space="0" w:color="000000"/>
               <w:left w:val="single" w:sz="8" w:space="0" w:color="000000"/>
@@ -123,7 +121,6 @@
               <w:rPr>
                 <w:rFonts w:ascii="Arial" w:eastAsia="Times New Roman" w:hAnsi="Arial" w:cs="Arial"/>
                 <w:kern w:val="0"/>
-                <w:lang/>
                 <w14:ligatures w14:val="none"/>
               </w:rPr>
             </w:pPr>
@@ -132,16 +129,26 @@
                 <w:rFonts w:ascii="Arial" w:eastAsia="Times New Roman" w:hAnsi="Arial" w:cs="Arial"/>
                 <w:color w:val="000000"/>
                 <w:kern w:val="0"/>
-                <w:lang/>
-                <w14:ligatures w14:val="none"/>
-              </w:rPr>
-              <w:t>Short description</w:t>
-            </w:r>
+                <w14:ligatures w14:val="none"/>
+              </w:rPr>
+              <w:t xml:space="preserve">Short </w:t>
+            </w:r>
+            <w:proofErr w:type="spellStart"/>
+            <w:r>
+              <w:rPr>
+                <w:rFonts w:ascii="Arial" w:eastAsia="Times New Roman" w:hAnsi="Arial" w:cs="Arial"/>
+                <w:color w:val="000000"/>
+                <w:kern w:val="0"/>
+                <w14:ligatures w14:val="none"/>
+              </w:rPr>
+              <w:t>description</w:t>
+            </w:r>
+            <w:proofErr w:type="spellEnd"/>
           </w:p>
         </w:tc>
         <w:tc>
           <w:tcPr>
-            <w:tcW w:w="0" w:type="auto"/>
+            <w:tcW w:w="4641" w:type="dxa"/>
             <w:tcBorders>
               <w:top w:val="single" w:sz="8" w:space="0" w:color="000000"/>
               <w:left w:val="single" w:sz="8" w:space="0" w:color="000000"/>
@@ -173,25 +180,16 @@
                 <w:lang w:val="en-GB"/>
                 <w14:ligatures w14:val="none"/>
               </w:rPr>
-              <w:t xml:space="preserve">A person of type spectator </w:t>
-            </w:r>
-            <w:r>
-              <w:rPr>
-                <w:rFonts w:ascii="Arial" w:eastAsia="Times New Roman" w:hAnsi="Arial" w:cs="Arial"/>
-                <w:kern w:val="0"/>
-                <w:lang w:val="en-GB"/>
-                <w14:ligatures w14:val="none"/>
-              </w:rPr>
-              <w:t>or player</w:t>
-            </w:r>
-            <w:r>
-              <w:rPr>
-                <w:rFonts w:ascii="Arial" w:eastAsia="Times New Roman" w:hAnsi="Arial" w:cs="Arial"/>
-                <w:kern w:val="0"/>
-                <w:lang w:val="en-GB"/>
-                <w14:ligatures w14:val="none"/>
-              </w:rPr>
-              <w:t xml:space="preserve"> or game-master</w:t>
+              <w:t xml:space="preserve">A </w:t>
+            </w:r>
+            <w:r>
+              <w:rPr>
+                <w:rFonts w:ascii="Arial" w:eastAsia="Times New Roman" w:hAnsi="Arial" w:cs="Arial"/>
+                <w:kern w:val="0"/>
+                <w:lang w:val="en-GB"/>
+                <w14:ligatures w14:val="none"/>
+              </w:rPr>
+              <w:t>player</w:t>
             </w:r>
             <w:r>
               <w:rPr>
@@ -217,7 +215,7 @@
       <w:tr>
         <w:tc>
           <w:tcPr>
-            <w:tcW w:w="0" w:type="auto"/>
+            <w:tcW w:w="4385" w:type="dxa"/>
             <w:tcBorders>
               <w:top w:val="single" w:sz="8" w:space="0" w:color="000000"/>
               <w:left w:val="single" w:sz="8" w:space="0" w:color="000000"/>
@@ -238,663 +236,34 @@
               <w:rPr>
                 <w:rFonts w:ascii="Arial" w:eastAsia="Times New Roman" w:hAnsi="Arial" w:cs="Arial"/>
                 <w:kern w:val="0"/>
-                <w:lang/>
                 <w14:ligatures w14:val="none"/>
               </w:rPr>
             </w:pPr>
-            <w:r>
-              <w:rPr>
-                <w:rFonts w:ascii="Arial" w:eastAsia="Times New Roman" w:hAnsi="Arial" w:cs="Arial"/>
-                <w:color w:val="000000"/>
-                <w:kern w:val="0"/>
-                <w:lang/>
-                <w14:ligatures w14:val="none"/>
-              </w:rPr>
-              <w:t>Precondition:</w:t>
+            <w:proofErr w:type="spellStart"/>
+            <w:r>
+              <w:rPr>
+                <w:rFonts w:ascii="Arial" w:eastAsia="Times New Roman" w:hAnsi="Arial" w:cs="Arial"/>
+                <w:color w:val="000000"/>
+                <w:kern w:val="0"/>
+                <w14:ligatures w14:val="none"/>
+              </w:rPr>
+              <w:t>Precondition</w:t>
+            </w:r>
+            <w:proofErr w:type="spellEnd"/>
+            <w:r>
+              <w:rPr>
+                <w:rFonts w:ascii="Arial" w:eastAsia="Times New Roman" w:hAnsi="Arial" w:cs="Arial"/>
+                <w:color w:val="000000"/>
+                <w:kern w:val="0"/>
+                <w14:ligatures w14:val="none"/>
+              </w:rPr>
+              <w:t>:</w:t>
             </w:r>
           </w:p>
         </w:tc>
         <w:tc>
           <w:tcPr>
-            <w:tcW w:w="0" w:type="auto"/>
-            <w:tcBorders>
-              <w:top w:val="single" w:sz="8" w:space="0" w:color="000000"/>
-              <w:left w:val="single" w:sz="8" w:space="0" w:color="000000"/>
-              <w:bottom w:val="single" w:sz="8" w:space="0" w:color="000000"/>
-              <w:right w:val="single" w:sz="8" w:space="0" w:color="000000"/>
-            </w:tcBorders>
-            <w:tcMar>
-              <w:top w:w="100" w:type="dxa"/>
-              <w:left w:w="100" w:type="dxa"/>
-              <w:bottom w:w="100" w:type="dxa"/>
-              <w:right w:w="100" w:type="dxa"/>
-            </w:tcMar>
-            <w:hideMark/>
-          </w:tcPr>
-          <w:p>
-            <w:pPr>
-              <w:numPr>
-                <w:ilvl w:val="0"/>
-                <w:numId w:val="1"/>
-              </w:numPr>
-              <w:spacing w:after="0" w:line="240" w:lineRule="auto"/>
-              <w:textAlignment w:val="baseline"/>
-              <w:rPr>
-                <w:rFonts w:ascii="Arial" w:eastAsia="Times New Roman" w:hAnsi="Arial" w:cs="Arial"/>
-                <w:color w:val="000000"/>
-                <w:kern w:val="0"/>
-                <w:lang/>
-                <w14:ligatures w14:val="none"/>
-              </w:rPr>
-            </w:pPr>
-            <w:r>
-              <w:rPr>
-                <w:rFonts w:ascii="Arial" w:eastAsia="Times New Roman" w:hAnsi="Arial" w:cs="Arial"/>
-                <w:color w:val="000000"/>
-                <w:kern w:val="0"/>
-                <w:lang/>
-                <w14:ligatures w14:val="none"/>
-              </w:rPr>
-              <w:t>The rules ha</w:t>
-            </w:r>
-            <w:r>
-              <w:rPr>
-                <w:rFonts w:ascii="Arial" w:eastAsia="Times New Roman" w:hAnsi="Arial" w:cs="Arial"/>
-                <w:color w:val="000000"/>
-                <w:kern w:val="0"/>
-                <w:lang w:val="en-GB"/>
-                <w14:ligatures w14:val="none"/>
-              </w:rPr>
-              <w:t>ve been set if desired, otherwise default rules are used.</w:t>
-            </w:r>
-          </w:p>
-          <w:p>
-            <w:pPr>
-              <w:numPr>
-                <w:ilvl w:val="0"/>
-                <w:numId w:val="1"/>
-              </w:numPr>
-              <w:spacing w:after="0" w:line="240" w:lineRule="auto"/>
-              <w:textAlignment w:val="baseline"/>
-              <w:rPr>
-                <w:rFonts w:ascii="Arial" w:eastAsia="Times New Roman" w:hAnsi="Arial" w:cs="Arial"/>
-                <w:color w:val="000000"/>
-                <w:kern w:val="0"/>
-                <w:lang/>
-                <w14:ligatures w14:val="none"/>
-              </w:rPr>
-            </w:pPr>
-            <w:r>
-              <w:rPr>
-                <w:rFonts w:ascii="Arial" w:eastAsia="Times New Roman" w:hAnsi="Arial" w:cs="Arial"/>
-                <w:color w:val="000000"/>
-                <w:kern w:val="0"/>
-                <w:lang w:val="en-GB"/>
-                <w14:ligatures w14:val="none"/>
-              </w:rPr>
-              <w:t>For player, game has been started.</w:t>
-            </w:r>
-          </w:p>
-        </w:tc>
-      </w:tr>
-      <w:tr>
-        <w:tc>
-          <w:tcPr>
-            <w:tcW w:w="0" w:type="auto"/>
-            <w:tcBorders>
-              <w:top w:val="single" w:sz="8" w:space="0" w:color="000000"/>
-              <w:left w:val="single" w:sz="8" w:space="0" w:color="000000"/>
-              <w:bottom w:val="single" w:sz="8" w:space="0" w:color="000000"/>
-              <w:right w:val="single" w:sz="8" w:space="0" w:color="000000"/>
-            </w:tcBorders>
-            <w:tcMar>
-              <w:top w:w="100" w:type="dxa"/>
-              <w:left w:w="100" w:type="dxa"/>
-              <w:bottom w:w="100" w:type="dxa"/>
-              <w:right w:w="100" w:type="dxa"/>
-            </w:tcMar>
-            <w:hideMark/>
-          </w:tcPr>
-          <w:p>
-            <w:pPr>
-              <w:spacing w:after="0" w:line="240" w:lineRule="auto"/>
-              <w:rPr>
-                <w:rFonts w:ascii="Arial" w:eastAsia="Times New Roman" w:hAnsi="Arial" w:cs="Arial"/>
-                <w:kern w:val="0"/>
-                <w:lang/>
-                <w14:ligatures w14:val="none"/>
-              </w:rPr>
-            </w:pPr>
-            <w:r>
-              <w:rPr>
-                <w:rFonts w:ascii="Arial" w:eastAsia="Times New Roman" w:hAnsi="Arial" w:cs="Arial"/>
-                <w:color w:val="000000"/>
-                <w:kern w:val="0"/>
-                <w:lang/>
-                <w14:ligatures w14:val="none"/>
-              </w:rPr>
-              <w:t>Postcondition:</w:t>
-            </w:r>
-          </w:p>
-        </w:tc>
-        <w:tc>
-          <w:tcPr>
-            <w:tcW w:w="0" w:type="auto"/>
-            <w:tcBorders>
-              <w:top w:val="single" w:sz="8" w:space="0" w:color="000000"/>
-              <w:left w:val="single" w:sz="8" w:space="0" w:color="000000"/>
-              <w:bottom w:val="single" w:sz="8" w:space="0" w:color="000000"/>
-              <w:right w:val="single" w:sz="8" w:space="0" w:color="000000"/>
-            </w:tcBorders>
-            <w:tcMar>
-              <w:top w:w="100" w:type="dxa"/>
-              <w:left w:w="100" w:type="dxa"/>
-              <w:bottom w:w="100" w:type="dxa"/>
-              <w:right w:w="100" w:type="dxa"/>
-            </w:tcMar>
-            <w:hideMark/>
-          </w:tcPr>
-          <w:p>
-            <w:pPr>
-              <w:spacing w:after="0" w:line="240" w:lineRule="auto"/>
-              <w:rPr>
-                <w:rFonts w:ascii="Arial" w:eastAsia="Times New Roman" w:hAnsi="Arial" w:cs="Arial"/>
-                <w:kern w:val="0"/>
-                <w:lang w:val="en-GB"/>
-                <w14:ligatures w14:val="none"/>
-              </w:rPr>
-            </w:pPr>
-            <w:r>
-              <w:rPr>
-                <w:rFonts w:ascii="Arial" w:eastAsia="Times New Roman" w:hAnsi="Arial" w:cs="Arial"/>
-                <w:color w:val="000000"/>
-                <w:kern w:val="0"/>
-                <w:lang w:val="en-GB"/>
-                <w14:ligatures w14:val="none"/>
-              </w:rPr>
-              <w:t xml:space="preserve">The </w:t>
-            </w:r>
-            <w:r>
-              <w:rPr>
-                <w:rFonts w:ascii="Arial" w:eastAsia="Times New Roman" w:hAnsi="Arial" w:cs="Arial"/>
-                <w:color w:val="000000"/>
-                <w:kern w:val="0"/>
-                <w:lang w:val="en-GB"/>
-                <w14:ligatures w14:val="none"/>
-              </w:rPr>
-              <w:t>person</w:t>
-            </w:r>
-            <w:r>
-              <w:rPr>
-                <w:rFonts w:ascii="Arial" w:eastAsia="Times New Roman" w:hAnsi="Arial" w:cs="Arial"/>
-                <w:color w:val="000000"/>
-                <w:kern w:val="0"/>
-                <w:lang w:val="en-GB"/>
-                <w14:ligatures w14:val="none"/>
-              </w:rPr>
-              <w:t xml:space="preserve"> can close the rule window.</w:t>
-            </w:r>
-          </w:p>
-        </w:tc>
-      </w:tr>
-      <w:tr>
-        <w:tc>
-          <w:tcPr>
-            <w:tcW w:w="0" w:type="auto"/>
-            <w:tcBorders>
-              <w:top w:val="single" w:sz="8" w:space="0" w:color="000000"/>
-              <w:left w:val="single" w:sz="8" w:space="0" w:color="000000"/>
-              <w:bottom w:val="single" w:sz="8" w:space="0" w:color="000000"/>
-              <w:right w:val="single" w:sz="8" w:space="0" w:color="000000"/>
-            </w:tcBorders>
-            <w:tcMar>
-              <w:top w:w="100" w:type="dxa"/>
-              <w:left w:w="100" w:type="dxa"/>
-              <w:bottom w:w="100" w:type="dxa"/>
-              <w:right w:w="100" w:type="dxa"/>
-            </w:tcMar>
-            <w:hideMark/>
-          </w:tcPr>
-          <w:p>
-            <w:pPr>
-              <w:spacing w:after="0" w:line="240" w:lineRule="auto"/>
-              <w:rPr>
-                <w:rFonts w:ascii="Arial" w:eastAsia="Times New Roman" w:hAnsi="Arial" w:cs="Arial"/>
-                <w:kern w:val="0"/>
-                <w:lang/>
-                <w14:ligatures w14:val="none"/>
-              </w:rPr>
-            </w:pPr>
-            <w:r>
-              <w:rPr>
-                <w:rFonts w:ascii="Arial" w:eastAsia="Times New Roman" w:hAnsi="Arial" w:cs="Arial"/>
-                <w:color w:val="000000"/>
-                <w:kern w:val="0"/>
-                <w:lang/>
-                <w14:ligatures w14:val="none"/>
-              </w:rPr>
-              <w:t>Error situations:</w:t>
-            </w:r>
-          </w:p>
-        </w:tc>
-        <w:tc>
-          <w:tcPr>
-            <w:tcW w:w="0" w:type="auto"/>
-            <w:tcBorders>
-              <w:top w:val="single" w:sz="8" w:space="0" w:color="000000"/>
-              <w:left w:val="single" w:sz="8" w:space="0" w:color="000000"/>
-              <w:bottom w:val="single" w:sz="8" w:space="0" w:color="000000"/>
-              <w:right w:val="single" w:sz="8" w:space="0" w:color="000000"/>
-            </w:tcBorders>
-            <w:tcMar>
-              <w:top w:w="100" w:type="dxa"/>
-              <w:left w:w="100" w:type="dxa"/>
-              <w:bottom w:w="100" w:type="dxa"/>
-              <w:right w:w="100" w:type="dxa"/>
-            </w:tcMar>
-            <w:hideMark/>
-          </w:tcPr>
-          <w:p>
-            <w:pPr>
-              <w:spacing w:after="0" w:line="240" w:lineRule="auto"/>
-              <w:rPr>
-                <w:rFonts w:ascii="Arial" w:eastAsia="Times New Roman" w:hAnsi="Arial" w:cs="Arial"/>
-                <w:kern w:val="0"/>
-                <w:lang w:val="en-GB"/>
-                <w14:ligatures w14:val="none"/>
-              </w:rPr>
-            </w:pPr>
-            <w:r>
-              <w:rPr>
-                <w:rFonts w:ascii="Arial" w:eastAsia="Times New Roman" w:hAnsi="Arial" w:cs="Arial"/>
-                <w:kern w:val="0"/>
-                <w:lang w:val="en-GB"/>
-                <w14:ligatures w14:val="none"/>
-              </w:rPr>
-              <w:t>Default rules document not in data file.</w:t>
-            </w:r>
-          </w:p>
-        </w:tc>
-      </w:tr>
-      <w:tr>
-        <w:tc>
-          <w:tcPr>
-            <w:tcW w:w="0" w:type="auto"/>
-            <w:tcBorders>
-              <w:top w:val="single" w:sz="8" w:space="0" w:color="000000"/>
-              <w:left w:val="single" w:sz="8" w:space="0" w:color="000000"/>
-              <w:bottom w:val="single" w:sz="8" w:space="0" w:color="000000"/>
-              <w:right w:val="single" w:sz="8" w:space="0" w:color="000000"/>
-            </w:tcBorders>
-            <w:tcMar>
-              <w:top w:w="100" w:type="dxa"/>
-              <w:left w:w="100" w:type="dxa"/>
-              <w:bottom w:w="100" w:type="dxa"/>
-              <w:right w:w="100" w:type="dxa"/>
-            </w:tcMar>
-            <w:hideMark/>
-          </w:tcPr>
-          <w:p>
-            <w:pPr>
-              <w:spacing w:after="0" w:line="240" w:lineRule="auto"/>
-              <w:rPr>
-                <w:rFonts w:ascii="Arial" w:eastAsia="Times New Roman" w:hAnsi="Arial" w:cs="Arial"/>
-                <w:kern w:val="0"/>
-                <w:lang/>
-                <w14:ligatures w14:val="none"/>
-              </w:rPr>
-            </w:pPr>
-            <w:r>
-              <w:rPr>
-                <w:rFonts w:ascii="Arial" w:eastAsia="Times New Roman" w:hAnsi="Arial" w:cs="Arial"/>
-                <w:color w:val="000000"/>
-                <w:kern w:val="0"/>
-                <w:lang/>
-                <w14:ligatures w14:val="none"/>
-              </w:rPr>
-              <w:t>System state in the event of an error:</w:t>
-            </w:r>
-          </w:p>
-        </w:tc>
-        <w:tc>
-          <w:tcPr>
-            <w:tcW w:w="0" w:type="auto"/>
-            <w:tcBorders>
-              <w:top w:val="single" w:sz="8" w:space="0" w:color="000000"/>
-              <w:left w:val="single" w:sz="8" w:space="0" w:color="000000"/>
-              <w:bottom w:val="single" w:sz="8" w:space="0" w:color="000000"/>
-              <w:right w:val="single" w:sz="8" w:space="0" w:color="000000"/>
-            </w:tcBorders>
-            <w:tcMar>
-              <w:top w:w="100" w:type="dxa"/>
-              <w:left w:w="100" w:type="dxa"/>
-              <w:bottom w:w="100" w:type="dxa"/>
-              <w:right w:w="100" w:type="dxa"/>
-            </w:tcMar>
-            <w:hideMark/>
-          </w:tcPr>
-          <w:p>
-            <w:pPr>
-              <w:spacing w:after="0" w:line="240" w:lineRule="auto"/>
-              <w:rPr>
-                <w:rFonts w:ascii="Arial" w:eastAsia="Times New Roman" w:hAnsi="Arial" w:cs="Arial"/>
-                <w:kern w:val="0"/>
-                <w:lang w:val="en-GB"/>
-                <w14:ligatures w14:val="none"/>
-              </w:rPr>
-            </w:pPr>
-            <w:r>
-              <w:rPr>
-                <w:rFonts w:ascii="Arial" w:eastAsia="Times New Roman" w:hAnsi="Arial" w:cs="Arial"/>
-                <w:kern w:val="0"/>
-                <w:lang w:val="en-GB"/>
-                <w14:ligatures w14:val="none"/>
-              </w:rPr>
-              <w:t xml:space="preserve">State unchanged, rules do not get loaded. </w:t>
-            </w:r>
-          </w:p>
-        </w:tc>
-      </w:tr>
-      <w:tr>
-        <w:tc>
-          <w:tcPr>
-            <w:tcW w:w="0" w:type="auto"/>
-            <w:tcBorders>
-              <w:top w:val="single" w:sz="8" w:space="0" w:color="000000"/>
-              <w:left w:val="single" w:sz="8" w:space="0" w:color="000000"/>
-              <w:bottom w:val="single" w:sz="8" w:space="0" w:color="000000"/>
-              <w:right w:val="single" w:sz="8" w:space="0" w:color="000000"/>
-            </w:tcBorders>
-            <w:tcMar>
-              <w:top w:w="100" w:type="dxa"/>
-              <w:left w:w="100" w:type="dxa"/>
-              <w:bottom w:w="100" w:type="dxa"/>
-              <w:right w:w="100" w:type="dxa"/>
-            </w:tcMar>
-            <w:hideMark/>
-          </w:tcPr>
-          <w:p>
-            <w:pPr>
-              <w:spacing w:after="0" w:line="240" w:lineRule="auto"/>
-              <w:rPr>
-                <w:rFonts w:ascii="Arial" w:eastAsia="Times New Roman" w:hAnsi="Arial" w:cs="Arial"/>
-                <w:kern w:val="0"/>
-                <w:lang/>
-                <w14:ligatures w14:val="none"/>
-              </w:rPr>
-            </w:pPr>
-            <w:r>
-              <w:rPr>
-                <w:rFonts w:ascii="Arial" w:eastAsia="Times New Roman" w:hAnsi="Arial" w:cs="Arial"/>
-                <w:color w:val="000000"/>
-                <w:kern w:val="0"/>
-                <w:lang/>
-                <w14:ligatures w14:val="none"/>
-              </w:rPr>
-              <w:t>Actors:</w:t>
-            </w:r>
-          </w:p>
-        </w:tc>
-        <w:tc>
-          <w:tcPr>
-            <w:tcW w:w="0" w:type="auto"/>
-            <w:tcBorders>
-              <w:top w:val="single" w:sz="8" w:space="0" w:color="000000"/>
-              <w:left w:val="single" w:sz="8" w:space="0" w:color="000000"/>
-              <w:bottom w:val="single" w:sz="8" w:space="0" w:color="000000"/>
-              <w:right w:val="single" w:sz="8" w:space="0" w:color="000000"/>
-            </w:tcBorders>
-            <w:tcMar>
-              <w:top w:w="100" w:type="dxa"/>
-              <w:left w:w="100" w:type="dxa"/>
-              <w:bottom w:w="100" w:type="dxa"/>
-              <w:right w:w="100" w:type="dxa"/>
-            </w:tcMar>
-            <w:hideMark/>
-          </w:tcPr>
-          <w:p>
-            <w:pPr>
-              <w:spacing w:after="0" w:line="240" w:lineRule="auto"/>
-              <w:rPr>
-                <w:rFonts w:ascii="Arial" w:eastAsia="Times New Roman" w:hAnsi="Arial" w:cs="Arial"/>
-                <w:kern w:val="0"/>
-                <w:lang w:val="en-GB"/>
-                <w14:ligatures w14:val="none"/>
-              </w:rPr>
-            </w:pPr>
-            <w:r>
-              <w:rPr>
-                <w:rFonts w:ascii="Arial" w:eastAsia="Times New Roman" w:hAnsi="Arial" w:cs="Arial"/>
-                <w:color w:val="000000"/>
-                <w:kern w:val="0"/>
-                <w:lang w:val="en-GB"/>
-                <w14:ligatures w14:val="none"/>
-              </w:rPr>
-              <w:t>Person</w:t>
-            </w:r>
-          </w:p>
-        </w:tc>
-      </w:tr>
-      <w:tr>
-        <w:tc>
-          <w:tcPr>
-            <w:tcW w:w="0" w:type="auto"/>
-            <w:tcBorders>
-              <w:top w:val="single" w:sz="8" w:space="0" w:color="000000"/>
-              <w:left w:val="single" w:sz="8" w:space="0" w:color="000000"/>
-              <w:bottom w:val="single" w:sz="8" w:space="0" w:color="000000"/>
-              <w:right w:val="single" w:sz="8" w:space="0" w:color="000000"/>
-            </w:tcBorders>
-            <w:tcMar>
-              <w:top w:w="100" w:type="dxa"/>
-              <w:left w:w="100" w:type="dxa"/>
-              <w:bottom w:w="100" w:type="dxa"/>
-              <w:right w:w="100" w:type="dxa"/>
-            </w:tcMar>
-            <w:hideMark/>
-          </w:tcPr>
-          <w:p>
-            <w:pPr>
-              <w:spacing w:after="0" w:line="240" w:lineRule="auto"/>
-              <w:rPr>
-                <w:rFonts w:ascii="Arial" w:eastAsia="Times New Roman" w:hAnsi="Arial" w:cs="Arial"/>
-                <w:kern w:val="0"/>
-                <w:lang/>
-                <w14:ligatures w14:val="none"/>
-              </w:rPr>
-            </w:pPr>
-            <w:r>
-              <w:rPr>
-                <w:rFonts w:ascii="Arial" w:eastAsia="Times New Roman" w:hAnsi="Arial" w:cs="Arial"/>
-                <w:color w:val="000000"/>
-                <w:kern w:val="0"/>
-                <w:lang/>
-                <w14:ligatures w14:val="none"/>
-              </w:rPr>
-              <w:t>Trigger:</w:t>
-            </w:r>
-          </w:p>
-        </w:tc>
-        <w:tc>
-          <w:tcPr>
-            <w:tcW w:w="0" w:type="auto"/>
-            <w:tcBorders>
-              <w:top w:val="single" w:sz="8" w:space="0" w:color="000000"/>
-              <w:left w:val="single" w:sz="8" w:space="0" w:color="000000"/>
-              <w:bottom w:val="single" w:sz="8" w:space="0" w:color="000000"/>
-              <w:right w:val="single" w:sz="8" w:space="0" w:color="000000"/>
-            </w:tcBorders>
-            <w:tcMar>
-              <w:top w:w="100" w:type="dxa"/>
-              <w:left w:w="100" w:type="dxa"/>
-              <w:bottom w:w="100" w:type="dxa"/>
-              <w:right w:w="100" w:type="dxa"/>
-            </w:tcMar>
-            <w:hideMark/>
-          </w:tcPr>
-          <w:p>
-            <w:pPr>
-              <w:spacing w:after="0" w:line="240" w:lineRule="auto"/>
-              <w:rPr>
-                <w:rFonts w:ascii="Arial" w:eastAsia="Times New Roman" w:hAnsi="Arial" w:cs="Arial"/>
-                <w:kern w:val="0"/>
-                <w:lang w:val="en-GB"/>
-                <w14:ligatures w14:val="none"/>
-              </w:rPr>
-            </w:pPr>
-            <w:r>
-              <w:rPr>
-                <w:rFonts w:ascii="Arial" w:eastAsia="Times New Roman" w:hAnsi="Arial" w:cs="Arial"/>
-                <w:color w:val="000000"/>
-                <w:kern w:val="0"/>
-                <w:lang w:val="en-GB"/>
-                <w14:ligatures w14:val="none"/>
-              </w:rPr>
-              <w:t>Spectator presses “View Rules” button in the main game GUI.</w:t>
-            </w:r>
-          </w:p>
-        </w:tc>
-      </w:tr>
-      <w:tr>
-        <w:tc>
-          <w:tcPr>
-            <w:tcW w:w="0" w:type="auto"/>
-            <w:tcBorders>
-              <w:top w:val="single" w:sz="8" w:space="0" w:color="000000"/>
-              <w:left w:val="single" w:sz="8" w:space="0" w:color="000000"/>
-              <w:bottom w:val="single" w:sz="8" w:space="0" w:color="000000"/>
-              <w:right w:val="single" w:sz="8" w:space="0" w:color="000000"/>
-            </w:tcBorders>
-            <w:tcMar>
-              <w:top w:w="100" w:type="dxa"/>
-              <w:left w:w="100" w:type="dxa"/>
-              <w:bottom w:w="100" w:type="dxa"/>
-              <w:right w:w="100" w:type="dxa"/>
-            </w:tcMar>
-            <w:hideMark/>
-          </w:tcPr>
-          <w:p>
-            <w:pPr>
-              <w:spacing w:after="0" w:line="240" w:lineRule="auto"/>
-              <w:rPr>
-                <w:rFonts w:ascii="Arial" w:eastAsia="Times New Roman" w:hAnsi="Arial" w:cs="Arial"/>
-                <w:kern w:val="0"/>
-                <w:lang/>
-                <w14:ligatures w14:val="none"/>
-              </w:rPr>
-            </w:pPr>
-            <w:r>
-              <w:rPr>
-                <w:rFonts w:ascii="Arial" w:eastAsia="Times New Roman" w:hAnsi="Arial" w:cs="Arial"/>
-                <w:color w:val="000000"/>
-                <w:kern w:val="0"/>
-                <w:lang/>
-                <w14:ligatures w14:val="none"/>
-              </w:rPr>
-              <w:t>Standard process:</w:t>
-            </w:r>
-          </w:p>
-        </w:tc>
-        <w:tc>
-          <w:tcPr>
-            <w:tcW w:w="0" w:type="auto"/>
-            <w:tcBorders>
-              <w:top w:val="single" w:sz="8" w:space="0" w:color="000000"/>
-              <w:left w:val="single" w:sz="8" w:space="0" w:color="000000"/>
-              <w:bottom w:val="single" w:sz="8" w:space="0" w:color="000000"/>
-              <w:right w:val="single" w:sz="8" w:space="0" w:color="000000"/>
-            </w:tcBorders>
-            <w:tcMar>
-              <w:top w:w="100" w:type="dxa"/>
-              <w:left w:w="100" w:type="dxa"/>
-              <w:bottom w:w="100" w:type="dxa"/>
-              <w:right w:w="100" w:type="dxa"/>
-            </w:tcMar>
-            <w:hideMark/>
-          </w:tcPr>
-          <w:p>
-            <w:pPr>
-              <w:pStyle w:val="ListParagraph"/>
-              <w:numPr>
-                <w:ilvl w:val="0"/>
-                <w:numId w:val="4"/>
-              </w:numPr>
-              <w:spacing w:after="0" w:line="240" w:lineRule="auto"/>
-              <w:textAlignment w:val="baseline"/>
-              <w:rPr>
-                <w:rFonts w:ascii="Arial" w:eastAsia="Times New Roman" w:hAnsi="Arial" w:cs="Arial"/>
-                <w:color w:val="000000"/>
-                <w:kern w:val="0"/>
-                <w:lang w:val="en-GB"/>
-                <w14:ligatures w14:val="none"/>
-              </w:rPr>
-            </w:pPr>
-            <w:r>
-              <w:rPr>
-                <w:rFonts w:ascii="Arial" w:eastAsia="Times New Roman" w:hAnsi="Arial" w:cs="Arial"/>
-                <w:color w:val="000000"/>
-                <w:kern w:val="0"/>
-                <w:lang w:val="en-GB"/>
-                <w14:ligatures w14:val="none"/>
-              </w:rPr>
-              <w:t xml:space="preserve">Window opens displaying </w:t>
-            </w:r>
-            <w:r>
-              <w:rPr>
-                <w:rFonts w:ascii="Arial" w:eastAsia="Times New Roman" w:hAnsi="Arial" w:cs="Arial"/>
-                <w:color w:val="000000"/>
-                <w:kern w:val="0"/>
-                <w:lang w:val="en-GB"/>
-                <w14:ligatures w14:val="none"/>
-              </w:rPr>
-              <w:t>default rules</w:t>
-            </w:r>
-          </w:p>
-        </w:tc>
-      </w:tr>
-      <w:tr>
-        <w:tc>
-          <w:tcPr>
-            <w:tcW w:w="0" w:type="auto"/>
-            <w:tcBorders>
-              <w:top w:val="single" w:sz="8" w:space="0" w:color="000000"/>
-              <w:left w:val="single" w:sz="8" w:space="0" w:color="000000"/>
-              <w:bottom w:val="single" w:sz="8" w:space="0" w:color="000000"/>
-              <w:right w:val="single" w:sz="8" w:space="0" w:color="000000"/>
-            </w:tcBorders>
-            <w:tcMar>
-              <w:top w:w="100" w:type="dxa"/>
-              <w:left w:w="100" w:type="dxa"/>
-              <w:bottom w:w="100" w:type="dxa"/>
-              <w:right w:w="100" w:type="dxa"/>
-            </w:tcMar>
-            <w:hideMark/>
-          </w:tcPr>
-          <w:p>
-            <w:pPr>
-              <w:spacing w:after="0" w:line="240" w:lineRule="auto"/>
-              <w:rPr>
-                <w:rFonts w:ascii="Arial" w:eastAsia="Times New Roman" w:hAnsi="Arial" w:cs="Arial"/>
-                <w:kern w:val="0"/>
-                <w:lang/>
-                <w14:ligatures w14:val="none"/>
-              </w:rPr>
-            </w:pPr>
-            <w:r>
-              <w:rPr>
-                <w:rFonts w:ascii="Arial" w:eastAsia="Times New Roman" w:hAnsi="Arial" w:cs="Arial"/>
-                <w:color w:val="000000"/>
-                <w:kern w:val="0"/>
-                <w:lang/>
-                <w14:ligatures w14:val="none"/>
-              </w:rPr>
-              <w:t>Alternative processes</w:t>
-            </w:r>
-          </w:p>
-        </w:tc>
-        <w:tc>
-          <w:tcPr>
-            <w:tcW w:w="0" w:type="auto"/>
+            <w:tcW w:w="4641" w:type="dxa"/>
             <w:tcBorders>
               <w:top w:val="single" w:sz="8" w:space="0" w:color="000000"/>
               <w:left w:val="single" w:sz="8" w:space="0" w:color="000000"/>
@@ -917,7 +286,7 @@
                 <w:rFonts w:ascii="Arial" w:eastAsia="Times New Roman" w:hAnsi="Arial" w:cs="Arial"/>
                 <w:color w:val="000000"/>
                 <w:kern w:val="0"/>
-                <w:lang w:val="en-GB"/>
+                <w:lang w:val="en-US"/>
                 <w14:ligatures w14:val="none"/>
               </w:rPr>
             </w:pPr>
@@ -926,10 +295,748 @@
                 <w:rFonts w:ascii="Arial" w:eastAsia="Times New Roman" w:hAnsi="Arial" w:cs="Arial"/>
                 <w:color w:val="000000"/>
                 <w:kern w:val="0"/>
-                <w:lang w:val="en-GB"/>
-                <w14:ligatures w14:val="none"/>
-              </w:rPr>
-              <w:t>n/a</w:t>
+                <w:lang w:val="en-US"/>
+                <w14:ligatures w14:val="none"/>
+              </w:rPr>
+              <w:t>The main menu has been opened.</w:t>
+            </w:r>
+          </w:p>
+        </w:tc>
+      </w:tr>
+      <w:tr>
+        <w:tc>
+          <w:tcPr>
+            <w:tcW w:w="4385" w:type="dxa"/>
+            <w:tcBorders>
+              <w:top w:val="single" w:sz="8" w:space="0" w:color="000000"/>
+              <w:left w:val="single" w:sz="8" w:space="0" w:color="000000"/>
+              <w:bottom w:val="single" w:sz="8" w:space="0" w:color="000000"/>
+              <w:right w:val="single" w:sz="8" w:space="0" w:color="000000"/>
+            </w:tcBorders>
+            <w:tcMar>
+              <w:top w:w="100" w:type="dxa"/>
+              <w:left w:w="100" w:type="dxa"/>
+              <w:bottom w:w="100" w:type="dxa"/>
+              <w:right w:w="100" w:type="dxa"/>
+            </w:tcMar>
+            <w:hideMark/>
+          </w:tcPr>
+          <w:p>
+            <w:pPr>
+              <w:spacing w:after="0" w:line="240" w:lineRule="auto"/>
+              <w:rPr>
+                <w:rFonts w:ascii="Arial" w:eastAsia="Times New Roman" w:hAnsi="Arial" w:cs="Arial"/>
+                <w:kern w:val="0"/>
+                <w14:ligatures w14:val="none"/>
+              </w:rPr>
+            </w:pPr>
+            <w:proofErr w:type="spellStart"/>
+            <w:r>
+              <w:rPr>
+                <w:rFonts w:ascii="Arial" w:eastAsia="Times New Roman" w:hAnsi="Arial" w:cs="Arial"/>
+                <w:color w:val="000000"/>
+                <w:kern w:val="0"/>
+                <w14:ligatures w14:val="none"/>
+              </w:rPr>
+              <w:t>Postcondition</w:t>
+            </w:r>
+            <w:proofErr w:type="spellEnd"/>
+            <w:r>
+              <w:rPr>
+                <w:rFonts w:ascii="Arial" w:eastAsia="Times New Roman" w:hAnsi="Arial" w:cs="Arial"/>
+                <w:color w:val="000000"/>
+                <w:kern w:val="0"/>
+                <w14:ligatures w14:val="none"/>
+              </w:rPr>
+              <w:t>:</w:t>
+            </w:r>
+          </w:p>
+        </w:tc>
+        <w:tc>
+          <w:tcPr>
+            <w:tcW w:w="4641" w:type="dxa"/>
+            <w:tcBorders>
+              <w:top w:val="single" w:sz="8" w:space="0" w:color="000000"/>
+              <w:left w:val="single" w:sz="8" w:space="0" w:color="000000"/>
+              <w:bottom w:val="single" w:sz="8" w:space="0" w:color="000000"/>
+              <w:right w:val="single" w:sz="8" w:space="0" w:color="000000"/>
+            </w:tcBorders>
+            <w:tcMar>
+              <w:top w:w="100" w:type="dxa"/>
+              <w:left w:w="100" w:type="dxa"/>
+              <w:bottom w:w="100" w:type="dxa"/>
+              <w:right w:w="100" w:type="dxa"/>
+            </w:tcMar>
+            <w:hideMark/>
+          </w:tcPr>
+          <w:p>
+            <w:pPr>
+              <w:spacing w:after="0" w:line="240" w:lineRule="auto"/>
+              <w:rPr>
+                <w:rFonts w:ascii="Arial" w:eastAsia="Times New Roman" w:hAnsi="Arial" w:cs="Arial"/>
+                <w:kern w:val="0"/>
+                <w:lang w:val="en-GB"/>
+                <w14:ligatures w14:val="none"/>
+              </w:rPr>
+            </w:pPr>
+            <w:r>
+              <w:rPr>
+                <w:rFonts w:ascii="Arial" w:eastAsia="Times New Roman" w:hAnsi="Arial" w:cs="Arial"/>
+                <w:color w:val="000000"/>
+                <w:kern w:val="0"/>
+                <w:lang w:val="en-GB"/>
+                <w14:ligatures w14:val="none"/>
+              </w:rPr>
+              <w:t xml:space="preserve">A player </w:t>
+            </w:r>
+            <w:r>
+              <w:rPr>
+                <w:rFonts w:ascii="Arial" w:eastAsia="Times New Roman" w:hAnsi="Arial" w:cs="Arial"/>
+                <w:color w:val="000000"/>
+                <w:kern w:val="0"/>
+                <w:lang w:val="en-GB"/>
+                <w14:ligatures w14:val="none"/>
+              </w:rPr>
+              <w:t>can close the rule window.</w:t>
+            </w:r>
+          </w:p>
+        </w:tc>
+      </w:tr>
+      <w:tr>
+        <w:tc>
+          <w:tcPr>
+            <w:tcW w:w="4385" w:type="dxa"/>
+            <w:tcBorders>
+              <w:top w:val="single" w:sz="8" w:space="0" w:color="000000"/>
+              <w:left w:val="single" w:sz="8" w:space="0" w:color="000000"/>
+              <w:bottom w:val="single" w:sz="8" w:space="0" w:color="000000"/>
+              <w:right w:val="single" w:sz="8" w:space="0" w:color="000000"/>
+            </w:tcBorders>
+            <w:tcMar>
+              <w:top w:w="100" w:type="dxa"/>
+              <w:left w:w="100" w:type="dxa"/>
+              <w:bottom w:w="100" w:type="dxa"/>
+              <w:right w:w="100" w:type="dxa"/>
+            </w:tcMar>
+            <w:hideMark/>
+          </w:tcPr>
+          <w:p>
+            <w:pPr>
+              <w:spacing w:after="0" w:line="240" w:lineRule="auto"/>
+              <w:rPr>
+                <w:rFonts w:ascii="Arial" w:eastAsia="Times New Roman" w:hAnsi="Arial" w:cs="Arial"/>
+                <w:kern w:val="0"/>
+                <w14:ligatures w14:val="none"/>
+              </w:rPr>
+            </w:pPr>
+            <w:r>
+              <w:rPr>
+                <w:rFonts w:ascii="Arial" w:eastAsia="Times New Roman" w:hAnsi="Arial" w:cs="Arial"/>
+                <w:color w:val="000000"/>
+                <w:kern w:val="0"/>
+                <w14:ligatures w14:val="none"/>
+              </w:rPr>
+              <w:t xml:space="preserve">Error </w:t>
+            </w:r>
+            <w:proofErr w:type="spellStart"/>
+            <w:r>
+              <w:rPr>
+                <w:rFonts w:ascii="Arial" w:eastAsia="Times New Roman" w:hAnsi="Arial" w:cs="Arial"/>
+                <w:color w:val="000000"/>
+                <w:kern w:val="0"/>
+                <w14:ligatures w14:val="none"/>
+              </w:rPr>
+              <w:t>situations</w:t>
+            </w:r>
+            <w:proofErr w:type="spellEnd"/>
+            <w:r>
+              <w:rPr>
+                <w:rFonts w:ascii="Arial" w:eastAsia="Times New Roman" w:hAnsi="Arial" w:cs="Arial"/>
+                <w:color w:val="000000"/>
+                <w:kern w:val="0"/>
+                <w14:ligatures w14:val="none"/>
+              </w:rPr>
+              <w:t>:</w:t>
+            </w:r>
+          </w:p>
+        </w:tc>
+        <w:tc>
+          <w:tcPr>
+            <w:tcW w:w="4641" w:type="dxa"/>
+            <w:tcBorders>
+              <w:top w:val="single" w:sz="8" w:space="0" w:color="000000"/>
+              <w:left w:val="single" w:sz="8" w:space="0" w:color="000000"/>
+              <w:bottom w:val="single" w:sz="8" w:space="0" w:color="000000"/>
+              <w:right w:val="single" w:sz="8" w:space="0" w:color="000000"/>
+            </w:tcBorders>
+            <w:tcMar>
+              <w:top w:w="100" w:type="dxa"/>
+              <w:left w:w="100" w:type="dxa"/>
+              <w:bottom w:w="100" w:type="dxa"/>
+              <w:right w:w="100" w:type="dxa"/>
+            </w:tcMar>
+            <w:hideMark/>
+          </w:tcPr>
+          <w:p>
+            <w:pPr>
+              <w:spacing w:after="0" w:line="240" w:lineRule="auto"/>
+              <w:rPr>
+                <w:rFonts w:ascii="Arial" w:eastAsia="Times New Roman" w:hAnsi="Arial" w:cs="Arial"/>
+                <w:kern w:val="0"/>
+                <w:lang w:val="en-GB"/>
+                <w14:ligatures w14:val="none"/>
+              </w:rPr>
+            </w:pPr>
+            <w:r>
+              <w:rPr>
+                <w:rFonts w:ascii="Arial" w:eastAsia="Times New Roman" w:hAnsi="Arial" w:cs="Arial"/>
+                <w:kern w:val="0"/>
+                <w:lang w:val="en-GB"/>
+                <w14:ligatures w14:val="none"/>
+              </w:rPr>
+              <w:t>Default rules document not in data file.</w:t>
+            </w:r>
+          </w:p>
+        </w:tc>
+      </w:tr>
+      <w:tr>
+        <w:tc>
+          <w:tcPr>
+            <w:tcW w:w="4385" w:type="dxa"/>
+            <w:tcBorders>
+              <w:top w:val="single" w:sz="8" w:space="0" w:color="000000"/>
+              <w:left w:val="single" w:sz="8" w:space="0" w:color="000000"/>
+              <w:bottom w:val="single" w:sz="8" w:space="0" w:color="000000"/>
+              <w:right w:val="single" w:sz="8" w:space="0" w:color="000000"/>
+            </w:tcBorders>
+            <w:tcMar>
+              <w:top w:w="100" w:type="dxa"/>
+              <w:left w:w="100" w:type="dxa"/>
+              <w:bottom w:w="100" w:type="dxa"/>
+              <w:right w:w="100" w:type="dxa"/>
+            </w:tcMar>
+            <w:hideMark/>
+          </w:tcPr>
+          <w:p>
+            <w:pPr>
+              <w:spacing w:after="0" w:line="240" w:lineRule="auto"/>
+              <w:rPr>
+                <w:rFonts w:ascii="Arial" w:eastAsia="Times New Roman" w:hAnsi="Arial" w:cs="Arial"/>
+                <w:kern w:val="0"/>
+                <w:lang w:val="en-US"/>
+                <w14:ligatures w14:val="none"/>
+              </w:rPr>
+            </w:pPr>
+            <w:r>
+              <w:rPr>
+                <w:rFonts w:ascii="Arial" w:eastAsia="Times New Roman" w:hAnsi="Arial" w:cs="Arial"/>
+                <w:color w:val="000000"/>
+                <w:kern w:val="0"/>
+                <w:lang w:val="en-US"/>
+                <w14:ligatures w14:val="none"/>
+              </w:rPr>
+              <w:t>System state in the event of an error:</w:t>
+            </w:r>
+          </w:p>
+        </w:tc>
+        <w:tc>
+          <w:tcPr>
+            <w:tcW w:w="4641" w:type="dxa"/>
+            <w:tcBorders>
+              <w:top w:val="single" w:sz="8" w:space="0" w:color="000000"/>
+              <w:left w:val="single" w:sz="8" w:space="0" w:color="000000"/>
+              <w:bottom w:val="single" w:sz="8" w:space="0" w:color="000000"/>
+              <w:right w:val="single" w:sz="8" w:space="0" w:color="000000"/>
+            </w:tcBorders>
+            <w:tcMar>
+              <w:top w:w="100" w:type="dxa"/>
+              <w:left w:w="100" w:type="dxa"/>
+              <w:bottom w:w="100" w:type="dxa"/>
+              <w:right w:w="100" w:type="dxa"/>
+            </w:tcMar>
+            <w:hideMark/>
+          </w:tcPr>
+          <w:p>
+            <w:pPr>
+              <w:spacing w:after="0" w:line="240" w:lineRule="auto"/>
+              <w:rPr>
+                <w:rFonts w:ascii="Arial" w:eastAsia="Times New Roman" w:hAnsi="Arial" w:cs="Arial"/>
+                <w:kern w:val="0"/>
+                <w:lang w:val="en-GB"/>
+                <w14:ligatures w14:val="none"/>
+              </w:rPr>
+            </w:pPr>
+            <w:r>
+              <w:rPr>
+                <w:rFonts w:ascii="Arial" w:eastAsia="Times New Roman" w:hAnsi="Arial" w:cs="Arial"/>
+                <w:kern w:val="0"/>
+                <w:lang w:val="en-GB"/>
+                <w14:ligatures w14:val="none"/>
+              </w:rPr>
+              <w:t xml:space="preserve">State unchanged, rules do not get loaded. </w:t>
+            </w:r>
+          </w:p>
+        </w:tc>
+      </w:tr>
+      <w:tr>
+        <w:tc>
+          <w:tcPr>
+            <w:tcW w:w="4385" w:type="dxa"/>
+            <w:tcBorders>
+              <w:top w:val="single" w:sz="8" w:space="0" w:color="000000"/>
+              <w:left w:val="single" w:sz="8" w:space="0" w:color="000000"/>
+              <w:bottom w:val="single" w:sz="8" w:space="0" w:color="000000"/>
+              <w:right w:val="single" w:sz="8" w:space="0" w:color="000000"/>
+            </w:tcBorders>
+            <w:tcMar>
+              <w:top w:w="100" w:type="dxa"/>
+              <w:left w:w="100" w:type="dxa"/>
+              <w:bottom w:w="100" w:type="dxa"/>
+              <w:right w:w="100" w:type="dxa"/>
+            </w:tcMar>
+            <w:hideMark/>
+          </w:tcPr>
+          <w:p>
+            <w:pPr>
+              <w:spacing w:after="0" w:line="240" w:lineRule="auto"/>
+              <w:rPr>
+                <w:rFonts w:ascii="Arial" w:eastAsia="Times New Roman" w:hAnsi="Arial" w:cs="Arial"/>
+                <w:kern w:val="0"/>
+                <w14:ligatures w14:val="none"/>
+              </w:rPr>
+            </w:pPr>
+            <w:r>
+              <w:rPr>
+                <w:rFonts w:ascii="Arial" w:eastAsia="Times New Roman" w:hAnsi="Arial" w:cs="Arial"/>
+                <w:color w:val="000000"/>
+                <w:kern w:val="0"/>
+                <w14:ligatures w14:val="none"/>
+              </w:rPr>
+              <w:t>Actors:</w:t>
+            </w:r>
+          </w:p>
+        </w:tc>
+        <w:tc>
+          <w:tcPr>
+            <w:tcW w:w="4641" w:type="dxa"/>
+            <w:tcBorders>
+              <w:top w:val="single" w:sz="8" w:space="0" w:color="000000"/>
+              <w:left w:val="single" w:sz="8" w:space="0" w:color="000000"/>
+              <w:bottom w:val="single" w:sz="8" w:space="0" w:color="000000"/>
+              <w:right w:val="single" w:sz="8" w:space="0" w:color="000000"/>
+            </w:tcBorders>
+            <w:tcMar>
+              <w:top w:w="100" w:type="dxa"/>
+              <w:left w:w="100" w:type="dxa"/>
+              <w:bottom w:w="100" w:type="dxa"/>
+              <w:right w:w="100" w:type="dxa"/>
+            </w:tcMar>
+            <w:hideMark/>
+          </w:tcPr>
+          <w:p>
+            <w:pPr>
+              <w:spacing w:after="0" w:line="240" w:lineRule="auto"/>
+              <w:rPr>
+                <w:rFonts w:ascii="Arial" w:eastAsia="Times New Roman" w:hAnsi="Arial" w:cs="Arial"/>
+                <w:kern w:val="0"/>
+                <w:lang w:val="en-GB"/>
+                <w14:ligatures w14:val="none"/>
+              </w:rPr>
+            </w:pPr>
+            <w:r>
+              <w:rPr>
+                <w:rFonts w:ascii="Arial" w:eastAsia="Times New Roman" w:hAnsi="Arial" w:cs="Arial"/>
+                <w:kern w:val="0"/>
+                <w:lang w:val="en-GB"/>
+                <w14:ligatures w14:val="none"/>
+              </w:rPr>
+              <w:t>Player.</w:t>
+            </w:r>
+          </w:p>
+        </w:tc>
+      </w:tr>
+      <w:tr>
+        <w:tc>
+          <w:tcPr>
+            <w:tcW w:w="4385" w:type="dxa"/>
+            <w:tcBorders>
+              <w:top w:val="single" w:sz="8" w:space="0" w:color="000000"/>
+              <w:left w:val="single" w:sz="8" w:space="0" w:color="000000"/>
+              <w:bottom w:val="single" w:sz="8" w:space="0" w:color="000000"/>
+              <w:right w:val="single" w:sz="8" w:space="0" w:color="000000"/>
+            </w:tcBorders>
+            <w:tcMar>
+              <w:top w:w="100" w:type="dxa"/>
+              <w:left w:w="100" w:type="dxa"/>
+              <w:bottom w:w="100" w:type="dxa"/>
+              <w:right w:w="100" w:type="dxa"/>
+            </w:tcMar>
+            <w:hideMark/>
+          </w:tcPr>
+          <w:p>
+            <w:pPr>
+              <w:spacing w:after="0" w:line="240" w:lineRule="auto"/>
+              <w:rPr>
+                <w:rFonts w:ascii="Arial" w:eastAsia="Times New Roman" w:hAnsi="Arial" w:cs="Arial"/>
+                <w:kern w:val="0"/>
+                <w14:ligatures w14:val="none"/>
+              </w:rPr>
+            </w:pPr>
+            <w:r>
+              <w:rPr>
+                <w:rFonts w:ascii="Arial" w:eastAsia="Times New Roman" w:hAnsi="Arial" w:cs="Arial"/>
+                <w:color w:val="000000"/>
+                <w:kern w:val="0"/>
+                <w14:ligatures w14:val="none"/>
+              </w:rPr>
+              <w:t>Trigger:</w:t>
+            </w:r>
+          </w:p>
+        </w:tc>
+        <w:tc>
+          <w:tcPr>
+            <w:tcW w:w="4641" w:type="dxa"/>
+            <w:tcBorders>
+              <w:top w:val="single" w:sz="8" w:space="0" w:color="000000"/>
+              <w:left w:val="single" w:sz="8" w:space="0" w:color="000000"/>
+              <w:bottom w:val="single" w:sz="8" w:space="0" w:color="000000"/>
+              <w:right w:val="single" w:sz="8" w:space="0" w:color="000000"/>
+            </w:tcBorders>
+            <w:tcMar>
+              <w:top w:w="100" w:type="dxa"/>
+              <w:left w:w="100" w:type="dxa"/>
+              <w:bottom w:w="100" w:type="dxa"/>
+              <w:right w:w="100" w:type="dxa"/>
+            </w:tcMar>
+            <w:hideMark/>
+          </w:tcPr>
+          <w:p>
+            <w:pPr>
+              <w:spacing w:after="0" w:line="240" w:lineRule="auto"/>
+              <w:rPr>
+                <w:rFonts w:ascii="Arial" w:eastAsia="Times New Roman" w:hAnsi="Arial" w:cs="Arial"/>
+                <w:kern w:val="0"/>
+                <w:lang w:val="en-GB"/>
+                <w14:ligatures w14:val="none"/>
+              </w:rPr>
+            </w:pPr>
+            <w:r>
+              <w:rPr>
+                <w:rFonts w:ascii="Arial" w:eastAsia="Times New Roman" w:hAnsi="Arial" w:cs="Arial"/>
+                <w:color w:val="000000"/>
+                <w:kern w:val="0"/>
+                <w:lang w:val="en-GB"/>
+                <w14:ligatures w14:val="none"/>
+              </w:rPr>
+              <w:t>A player</w:t>
+            </w:r>
+            <w:r>
+              <w:rPr>
+                <w:rFonts w:ascii="Arial" w:eastAsia="Times New Roman" w:hAnsi="Arial" w:cs="Arial"/>
+                <w:color w:val="000000"/>
+                <w:kern w:val="0"/>
+                <w:lang w:val="en-GB"/>
+                <w14:ligatures w14:val="none"/>
+              </w:rPr>
+              <w:t xml:space="preserve"> presses “View Rules” button in the main </w:t>
+            </w:r>
+            <w:r>
+              <w:rPr>
+                <w:rFonts w:ascii="Arial" w:eastAsia="Times New Roman" w:hAnsi="Arial" w:cs="Arial"/>
+                <w:color w:val="000000"/>
+                <w:kern w:val="0"/>
+                <w:lang w:val="en-GB"/>
+                <w14:ligatures w14:val="none"/>
+              </w:rPr>
+              <w:t>menu</w:t>
+            </w:r>
+            <w:r>
+              <w:rPr>
+                <w:rFonts w:ascii="Arial" w:eastAsia="Times New Roman" w:hAnsi="Arial" w:cs="Arial"/>
+                <w:color w:val="000000"/>
+                <w:kern w:val="0"/>
+                <w:lang w:val="en-GB"/>
+                <w14:ligatures w14:val="none"/>
+              </w:rPr>
+              <w:t xml:space="preserve"> GUI.</w:t>
+            </w:r>
+          </w:p>
+        </w:tc>
+      </w:tr>
+      <w:tr>
+        <w:tc>
+          <w:tcPr>
+            <w:tcW w:w="4385" w:type="dxa"/>
+            <w:tcBorders>
+              <w:top w:val="single" w:sz="8" w:space="0" w:color="000000"/>
+              <w:left w:val="single" w:sz="8" w:space="0" w:color="000000"/>
+              <w:bottom w:val="single" w:sz="8" w:space="0" w:color="000000"/>
+              <w:right w:val="single" w:sz="8" w:space="0" w:color="000000"/>
+            </w:tcBorders>
+            <w:tcMar>
+              <w:top w:w="100" w:type="dxa"/>
+              <w:left w:w="100" w:type="dxa"/>
+              <w:bottom w:w="100" w:type="dxa"/>
+              <w:right w:w="100" w:type="dxa"/>
+            </w:tcMar>
+            <w:hideMark/>
+          </w:tcPr>
+          <w:p>
+            <w:pPr>
+              <w:spacing w:after="0" w:line="240" w:lineRule="auto"/>
+              <w:rPr>
+                <w:rFonts w:ascii="Arial" w:eastAsia="Times New Roman" w:hAnsi="Arial" w:cs="Arial"/>
+                <w:kern w:val="0"/>
+                <w14:ligatures w14:val="none"/>
+              </w:rPr>
+            </w:pPr>
+            <w:r>
+              <w:rPr>
+                <w:rFonts w:ascii="Arial" w:eastAsia="Times New Roman" w:hAnsi="Arial" w:cs="Arial"/>
+                <w:color w:val="000000"/>
+                <w:kern w:val="0"/>
+                <w14:ligatures w14:val="none"/>
+              </w:rPr>
+              <w:t xml:space="preserve">Standard </w:t>
+            </w:r>
+            <w:proofErr w:type="spellStart"/>
+            <w:r>
+              <w:rPr>
+                <w:rFonts w:ascii="Arial" w:eastAsia="Times New Roman" w:hAnsi="Arial" w:cs="Arial"/>
+                <w:color w:val="000000"/>
+                <w:kern w:val="0"/>
+                <w14:ligatures w14:val="none"/>
+              </w:rPr>
+              <w:t>process</w:t>
+            </w:r>
+            <w:proofErr w:type="spellEnd"/>
+            <w:r>
+              <w:rPr>
+                <w:rFonts w:ascii="Arial" w:eastAsia="Times New Roman" w:hAnsi="Arial" w:cs="Arial"/>
+                <w:color w:val="000000"/>
+                <w:kern w:val="0"/>
+                <w14:ligatures w14:val="none"/>
+              </w:rPr>
+              <w:t>:</w:t>
+            </w:r>
+          </w:p>
+        </w:tc>
+        <w:tc>
+          <w:tcPr>
+            <w:tcW w:w="4641" w:type="dxa"/>
+            <w:tcBorders>
+              <w:top w:val="single" w:sz="8" w:space="0" w:color="000000"/>
+              <w:left w:val="single" w:sz="8" w:space="0" w:color="000000"/>
+              <w:bottom w:val="single" w:sz="8" w:space="0" w:color="000000"/>
+              <w:right w:val="single" w:sz="8" w:space="0" w:color="000000"/>
+            </w:tcBorders>
+            <w:tcMar>
+              <w:top w:w="100" w:type="dxa"/>
+              <w:left w:w="100" w:type="dxa"/>
+              <w:bottom w:w="100" w:type="dxa"/>
+              <w:right w:w="100" w:type="dxa"/>
+            </w:tcMar>
+            <w:hideMark/>
+          </w:tcPr>
+          <w:p>
+            <w:pPr>
+              <w:spacing w:after="0" w:line="240" w:lineRule="auto"/>
+              <w:textAlignment w:val="baseline"/>
+              <w:rPr>
+                <w:rFonts w:ascii="Arial" w:eastAsia="Times New Roman" w:hAnsi="Arial" w:cs="Arial"/>
+                <w:color w:val="000000"/>
+                <w:kern w:val="0"/>
+                <w:lang w:val="en-GB"/>
+                <w14:ligatures w14:val="none"/>
+              </w:rPr>
+            </w:pPr>
+            <w:r>
+              <w:rPr>
+                <w:rFonts w:ascii="Arial" w:eastAsia="Times New Roman" w:hAnsi="Arial" w:cs="Arial"/>
+                <w:color w:val="000000"/>
+                <w:kern w:val="0"/>
+                <w:lang w:val="en-GB"/>
+                <w14:ligatures w14:val="none"/>
+              </w:rPr>
+              <w:t xml:space="preserve">(1) </w:t>
+            </w:r>
+            <w:r>
+              <w:rPr>
+                <w:rFonts w:ascii="Arial" w:eastAsia="Times New Roman" w:hAnsi="Arial" w:cs="Arial"/>
+                <w:color w:val="000000"/>
+                <w:kern w:val="0"/>
+                <w:lang w:val="en-GB"/>
+                <w14:ligatures w14:val="none"/>
+              </w:rPr>
+              <w:t>The main menu is opened.</w:t>
+            </w:r>
+          </w:p>
+          <w:p>
+            <w:pPr>
+              <w:spacing w:after="0" w:line="240" w:lineRule="auto"/>
+              <w:textAlignment w:val="baseline"/>
+              <w:rPr>
+                <w:rFonts w:ascii="Arial" w:eastAsia="Times New Roman" w:hAnsi="Arial" w:cs="Arial"/>
+                <w:color w:val="000000"/>
+                <w:kern w:val="0"/>
+                <w:lang w:val="en-GB"/>
+                <w14:ligatures w14:val="none"/>
+              </w:rPr>
+            </w:pPr>
+            <w:r>
+              <w:rPr>
+                <w:rFonts w:ascii="Arial" w:eastAsia="Times New Roman" w:hAnsi="Arial" w:cs="Arial"/>
+                <w:color w:val="000000"/>
+                <w:kern w:val="0"/>
+                <w:lang w:val="en-GB"/>
+                <w14:ligatures w14:val="none"/>
+              </w:rPr>
+              <w:t xml:space="preserve">(2) </w:t>
+            </w:r>
+            <w:r>
+              <w:rPr>
+                <w:rFonts w:ascii="Arial" w:eastAsia="Times New Roman" w:hAnsi="Arial" w:cs="Arial"/>
+                <w:color w:val="000000"/>
+                <w:kern w:val="0"/>
+                <w:lang w:val="en-GB"/>
+                <w14:ligatures w14:val="none"/>
+              </w:rPr>
+              <w:t>Press “View Rules” button in the main menu.</w:t>
+            </w:r>
+          </w:p>
+          <w:p>
+            <w:pPr>
+              <w:spacing w:after="0" w:line="240" w:lineRule="auto"/>
+              <w:textAlignment w:val="baseline"/>
+              <w:rPr>
+                <w:rFonts w:ascii="Arial" w:eastAsia="Times New Roman" w:hAnsi="Arial" w:cs="Arial"/>
+                <w:color w:val="000000"/>
+                <w:kern w:val="0"/>
+                <w:lang w:val="en-GB"/>
+                <w14:ligatures w14:val="none"/>
+              </w:rPr>
+            </w:pPr>
+            <w:r>
+              <w:rPr>
+                <w:rFonts w:ascii="Arial" w:eastAsia="Times New Roman" w:hAnsi="Arial" w:cs="Arial"/>
+                <w:color w:val="000000"/>
+                <w:kern w:val="0"/>
+                <w:lang w:val="en-GB"/>
+                <w14:ligatures w14:val="none"/>
+              </w:rPr>
+              <w:t xml:space="preserve">(3) </w:t>
+            </w:r>
+            <w:r>
+              <w:rPr>
+                <w:rFonts w:ascii="Arial" w:eastAsia="Times New Roman" w:hAnsi="Arial" w:cs="Arial"/>
+                <w:color w:val="000000"/>
+                <w:kern w:val="0"/>
+                <w:lang w:val="en-GB"/>
+                <w14:ligatures w14:val="none"/>
+              </w:rPr>
+              <w:t>Press “X” in the top right to close the rules window.</w:t>
+            </w:r>
+          </w:p>
+        </w:tc>
+      </w:tr>
+      <w:tr>
+        <w:tc>
+          <w:tcPr>
+            <w:tcW w:w="4385" w:type="dxa"/>
+            <w:tcBorders>
+              <w:top w:val="single" w:sz="8" w:space="0" w:color="000000"/>
+              <w:left w:val="single" w:sz="8" w:space="0" w:color="000000"/>
+              <w:bottom w:val="single" w:sz="8" w:space="0" w:color="000000"/>
+              <w:right w:val="single" w:sz="8" w:space="0" w:color="000000"/>
+            </w:tcBorders>
+            <w:tcMar>
+              <w:top w:w="100" w:type="dxa"/>
+              <w:left w:w="100" w:type="dxa"/>
+              <w:bottom w:w="100" w:type="dxa"/>
+              <w:right w:w="100" w:type="dxa"/>
+            </w:tcMar>
+            <w:hideMark/>
+          </w:tcPr>
+          <w:p>
+            <w:pPr>
+              <w:spacing w:after="0" w:line="240" w:lineRule="auto"/>
+              <w:rPr>
+                <w:rFonts w:ascii="Arial" w:eastAsia="Times New Roman" w:hAnsi="Arial" w:cs="Arial"/>
+                <w:kern w:val="0"/>
+                <w14:ligatures w14:val="none"/>
+              </w:rPr>
+            </w:pPr>
+            <w:proofErr w:type="spellStart"/>
+            <w:r>
+              <w:rPr>
+                <w:rFonts w:ascii="Arial" w:eastAsia="Times New Roman" w:hAnsi="Arial" w:cs="Arial"/>
+                <w:color w:val="000000"/>
+                <w:kern w:val="0"/>
+                <w14:ligatures w14:val="none"/>
+              </w:rPr>
+              <w:t>Alternative</w:t>
+            </w:r>
+            <w:proofErr w:type="spellEnd"/>
+            <w:r>
+              <w:rPr>
+                <w:rFonts w:ascii="Arial" w:eastAsia="Times New Roman" w:hAnsi="Arial" w:cs="Arial"/>
+                <w:color w:val="000000"/>
+                <w:kern w:val="0"/>
+                <w14:ligatures w14:val="none"/>
+              </w:rPr>
+              <w:t xml:space="preserve"> </w:t>
+            </w:r>
+            <w:proofErr w:type="spellStart"/>
+            <w:r>
+              <w:rPr>
+                <w:rFonts w:ascii="Arial" w:eastAsia="Times New Roman" w:hAnsi="Arial" w:cs="Arial"/>
+                <w:color w:val="000000"/>
+                <w:kern w:val="0"/>
+                <w14:ligatures w14:val="none"/>
+              </w:rPr>
+              <w:t>processes</w:t>
+            </w:r>
+            <w:proofErr w:type="spellEnd"/>
+          </w:p>
+        </w:tc>
+        <w:tc>
+          <w:tcPr>
+            <w:tcW w:w="4641" w:type="dxa"/>
+            <w:tcBorders>
+              <w:top w:val="single" w:sz="8" w:space="0" w:color="000000"/>
+              <w:left w:val="single" w:sz="8" w:space="0" w:color="000000"/>
+              <w:bottom w:val="single" w:sz="8" w:space="0" w:color="000000"/>
+              <w:right w:val="single" w:sz="8" w:space="0" w:color="000000"/>
+            </w:tcBorders>
+            <w:tcMar>
+              <w:top w:w="100" w:type="dxa"/>
+              <w:left w:w="100" w:type="dxa"/>
+              <w:bottom w:w="100" w:type="dxa"/>
+              <w:right w:w="100" w:type="dxa"/>
+            </w:tcMar>
+            <w:hideMark/>
+          </w:tcPr>
+          <w:p>
+            <w:pPr>
+              <w:spacing w:after="0" w:line="240" w:lineRule="auto"/>
+              <w:textAlignment w:val="baseline"/>
+              <w:rPr>
+                <w:rFonts w:ascii="Arial" w:eastAsia="Times New Roman" w:hAnsi="Arial" w:cs="Arial"/>
+                <w:color w:val="000000"/>
+                <w:kern w:val="0"/>
+                <w:lang w:val="en-GB"/>
+                <w14:ligatures w14:val="none"/>
+              </w:rPr>
+            </w:pPr>
+            <w:r>
+              <w:rPr>
+                <w:rFonts w:ascii="Arial" w:eastAsia="Times New Roman" w:hAnsi="Arial" w:cs="Arial"/>
+                <w:color w:val="000000"/>
+                <w:kern w:val="0"/>
+                <w:lang w:val="en-GB"/>
+                <w14:ligatures w14:val="none"/>
+              </w:rPr>
+              <w:t>None.</w:t>
             </w:r>
           </w:p>
         </w:tc>
@@ -1376,6 +1483,95 @@
       </w:pPr>
     </w:lvl>
   </w:abstractNum>
+  <w:abstractNum w:abstractNumId="4" w15:restartNumberingAfterBreak="0">
+    <w:nsid w:val="6185765C"/>
+    <w:multiLevelType w:val="hybridMultilevel"/>
+    <w:tmpl w:val="22E400C2"/>
+    <w:lvl w:ilvl="0" w:tplc="0413000F">
+      <w:start w:val="1"/>
+      <w:numFmt w:val="decimal"/>
+      <w:lvlText w:val="%1."/>
+      <w:lvlJc w:val="left"/>
+      <w:pPr>
+        <w:ind w:left="720" w:hanging="360"/>
+      </w:pPr>
+      <w:rPr>
+        <w:rFonts w:hint="default"/>
+      </w:rPr>
+    </w:lvl>
+    <w:lvl w:ilvl="1" w:tplc="04130019" w:tentative="1">
+      <w:start w:val="1"/>
+      <w:numFmt w:val="lowerLetter"/>
+      <w:lvlText w:val="%2."/>
+      <w:lvlJc w:val="left"/>
+      <w:pPr>
+        <w:ind w:left="1440" w:hanging="360"/>
+      </w:pPr>
+    </w:lvl>
+    <w:lvl w:ilvl="2" w:tplc="0413001B" w:tentative="1">
+      <w:start w:val="1"/>
+      <w:numFmt w:val="lowerRoman"/>
+      <w:lvlText w:val="%3."/>
+      <w:lvlJc w:val="right"/>
+      <w:pPr>
+        <w:ind w:left="2160" w:hanging="180"/>
+      </w:pPr>
+    </w:lvl>
+    <w:lvl w:ilvl="3" w:tplc="0413000F" w:tentative="1">
+      <w:start w:val="1"/>
+      <w:numFmt w:val="decimal"/>
+      <w:lvlText w:val="%4."/>
+      <w:lvlJc w:val="left"/>
+      <w:pPr>
+        <w:ind w:left="2880" w:hanging="360"/>
+      </w:pPr>
+    </w:lvl>
+    <w:lvl w:ilvl="4" w:tplc="04130019" w:tentative="1">
+      <w:start w:val="1"/>
+      <w:numFmt w:val="lowerLetter"/>
+      <w:lvlText w:val="%5."/>
+      <w:lvlJc w:val="left"/>
+      <w:pPr>
+        <w:ind w:left="3600" w:hanging="360"/>
+      </w:pPr>
+    </w:lvl>
+    <w:lvl w:ilvl="5" w:tplc="0413001B" w:tentative="1">
+      <w:start w:val="1"/>
+      <w:numFmt w:val="lowerRoman"/>
+      <w:lvlText w:val="%6."/>
+      <w:lvlJc w:val="right"/>
+      <w:pPr>
+        <w:ind w:left="4320" w:hanging="180"/>
+      </w:pPr>
+    </w:lvl>
+    <w:lvl w:ilvl="6" w:tplc="0413000F" w:tentative="1">
+      <w:start w:val="1"/>
+      <w:numFmt w:val="decimal"/>
+      <w:lvlText w:val="%7."/>
+      <w:lvlJc w:val="left"/>
+      <w:pPr>
+        <w:ind w:left="5040" w:hanging="360"/>
+      </w:pPr>
+    </w:lvl>
+    <w:lvl w:ilvl="7" w:tplc="04130019" w:tentative="1">
+      <w:start w:val="1"/>
+      <w:numFmt w:val="lowerLetter"/>
+      <w:lvlText w:val="%8."/>
+      <w:lvlJc w:val="left"/>
+      <w:pPr>
+        <w:ind w:left="5760" w:hanging="360"/>
+      </w:pPr>
+    </w:lvl>
+    <w:lvl w:ilvl="8" w:tplc="0413001B" w:tentative="1">
+      <w:start w:val="1"/>
+      <w:numFmt w:val="lowerRoman"/>
+      <w:lvlText w:val="%9."/>
+      <w:lvlJc w:val="right"/>
+      <w:pPr>
+        <w:ind w:left="6480" w:hanging="180"/>
+      </w:pPr>
+    </w:lvl>
+  </w:abstractNum>
   <w:num w:numId="1" w16cid:durableId="810562848">
     <w:abstractNumId w:val="0"/>
   </w:num>
@@ -1387,6 +1583,9 @@
   </w:num>
   <w:num w:numId="4" w16cid:durableId="992491420">
     <w:abstractNumId w:val="3"/>
+  </w:num>
+  <w:num w:numId="5" w16cid:durableId="1415929812">
+    <w:abstractNumId w:val="4"/>
   </w:num>
 </w:numbering>
 </file>
@@ -1400,7 +1599,7 @@
         <w:kern w:val="2"/>
         <w:sz w:val="22"/>
         <w:szCs w:val="22"/>
-        <w:lang w:eastAsia="en-US" w:bidi="ar-SA"/>
+        <w:lang w:val="nl-NL" w:eastAsia="en-US" w:bidi="ar-SA"/>
         <w14:ligatures w14:val="standardContextual"/>
       </w:rPr>
     </w:rPrDefault>
@@ -2323,7 +2522,6 @@
       <w:kern w:val="0"/>
       <w:sz w:val="24"/>
       <w:szCs w:val="24"/>
-      <w:lang/>
       <w14:ligatures w14:val="none"/>
     </w:rPr>
   </w:style>

</xml_diff>